<commit_message>
segundo commit na branch main
</commit_message>
<xml_diff>
--- a/index.txt.docx
+++ b/index.txt.docx
@@ -107,7 +107,43 @@
           <w:lang w:eastAsia="pt-BR"/>
           <w14:ligatures w14:val="none"/>
         </w:rPr>
-        <w:t>   &lt;H1&gt; TÍTULO1 &lt;/H1&gt;</w:t>
+        <w:t xml:space="preserve">   &lt;H1&gt; </w:t>
+      </w:r>
+      <w:r>
+        <w:rPr>
+          <w:rFonts w:ascii="Open Sans" w:eastAsia="Times New Roman" w:hAnsi="Open Sans" w:cs="Open Sans"/>
+          <w:color w:val="171625"/>
+          <w:kern w:val="0"/>
+          <w:sz w:val="25"/>
+          <w:szCs w:val="25"/>
+          <w:lang w:eastAsia="pt-BR"/>
+          <w14:ligatures w14:val="none"/>
+        </w:rPr>
+        <w:t>versionamento</w:t>
+      </w:r>
+      <w:r>
+        <w:rPr>
+          <w:rFonts w:ascii="Open Sans" w:eastAsia="Times New Roman" w:hAnsi="Open Sans" w:cs="Open Sans"/>
+          <w:color w:val="171625"/>
+          <w:kern w:val="0"/>
+          <w:sz w:val="25"/>
+          <w:szCs w:val="25"/>
+          <w:lang w:eastAsia="pt-BR"/>
+          <w14:ligatures w14:val="none"/>
+        </w:rPr>
+        <w:t>s</w:t>
+      </w:r>
+      <w:r>
+        <w:rPr>
+          <w:rFonts w:ascii="Open Sans" w:eastAsia="Times New Roman" w:hAnsi="Open Sans" w:cs="Open Sans"/>
+          <w:color w:val="171625"/>
+          <w:kern w:val="0"/>
+          <w:sz w:val="25"/>
+          <w:szCs w:val="25"/>
+          <w:lang w:eastAsia="pt-BR"/>
+          <w14:ligatures w14:val="none"/>
+        </w:rPr>
+        <w:t xml:space="preserve"> &lt;/H1&gt;</w:t>
       </w:r>
     </w:p>
     <w:p>

</xml_diff>

<commit_message>
segundo commit na branch feature1
</commit_message>
<xml_diff>
--- a/index.txt.docx
+++ b/index.txt.docx
@@ -107,7 +107,31 @@
           <w:lang w:eastAsia="pt-BR"/>
           <w14:ligatures w14:val="none"/>
         </w:rPr>
-        <w:t>   &lt;H1&gt; TÍTULO1 &lt;/H1&gt;</w:t>
+        <w:t xml:space="preserve">   &lt;H1&gt; </w:t>
+      </w:r>
+      <w:r>
+        <w:rPr>
+          <w:rFonts w:ascii="Open Sans" w:eastAsia="Times New Roman" w:hAnsi="Open Sans" w:cs="Open Sans"/>
+          <w:color w:val="171625"/>
+          <w:kern w:val="0"/>
+          <w:sz w:val="25"/>
+          <w:szCs w:val="25"/>
+          <w:lang w:eastAsia="pt-BR"/>
+          <w14:ligatures w14:val="none"/>
+        </w:rPr>
+        <w:t>GIT</w:t>
+      </w:r>
+      <w:r>
+        <w:rPr>
+          <w:rFonts w:ascii="Open Sans" w:eastAsia="Times New Roman" w:hAnsi="Open Sans" w:cs="Open Sans"/>
+          <w:color w:val="171625"/>
+          <w:kern w:val="0"/>
+          <w:sz w:val="25"/>
+          <w:szCs w:val="25"/>
+          <w:lang w:eastAsia="pt-BR"/>
+          <w14:ligatures w14:val="none"/>
+        </w:rPr>
+        <w:t xml:space="preserve"> &lt;/H1&gt;</w:t>
       </w:r>
     </w:p>
     <w:p>

</xml_diff>